<commit_message>
orlando - for updates of cv
</commit_message>
<xml_diff>
--- a/home/orlando_ding_cv_english_v1.2.5.docx
+++ b/home/orlando_ding_cv_english_v1.2.5.docx
@@ -129,6 +129,15 @@
           <w:sz w:val="24"/>
           <w:szCs w:val="24"/>
         </w:rPr>
+        <w:t>+1 408 219 4062/</w:t>
+      </w:r>
+      <w:r>
+        <w:rPr>
+          <w:rFonts w:ascii="Times New Roman" w:hAnsi="Times New Roman"/>
+          <w:bCs/>
+          <w:sz w:val="24"/>
+          <w:szCs w:val="24"/>
+        </w:rPr>
         <w:t>+8613880669486</w:t>
       </w:r>
     </w:p>
@@ -250,21 +259,12 @@
             </w:pPr>
             <w:r>
               <w:rPr>
-                <w:rFonts w:ascii="Times New Roman" w:hAnsi="Times New Roman" w:hint="eastAsia"/>
+                <w:rFonts w:ascii="Times New Roman" w:hAnsi="Times New Roman"/>
                 <w:b/>
                 <w:sz w:val="20"/>
                 <w:szCs w:val="20"/>
               </w:rPr>
-              <w:t>S</w:t>
-            </w:r>
-            <w:r>
-              <w:rPr>
-                <w:rFonts w:ascii="Times New Roman" w:hAnsi="Times New Roman"/>
-                <w:b/>
-                <w:sz w:val="20"/>
-                <w:szCs w:val="20"/>
-              </w:rPr>
-              <w:t>ichuan University</w:t>
+              <w:t>University of California, Santa Cruz</w:t>
             </w:r>
           </w:p>
         </w:tc>
@@ -315,7 +315,7 @@
                 <w:sz w:val="20"/>
                 <w:szCs w:val="20"/>
               </w:rPr>
-              <w:t>04</w:t>
+              <w:t>22</w:t>
             </w:r>
             <w:r>
               <w:rPr>
@@ -339,31 +339,15 @@
                 <w:sz w:val="20"/>
                 <w:szCs w:val="20"/>
               </w:rPr>
+              <w:t xml:space="preserve"> Now</w:t>
+            </w:r>
+            <w:r>
+              <w:rPr>
+                <w:rFonts w:ascii="Times New Roman" w:hAnsi="Times New Roman"/>
+                <w:sz w:val="20"/>
+                <w:szCs w:val="20"/>
+              </w:rPr>
               <w:t xml:space="preserve"> </w:t>
-            </w:r>
-            <w:r>
-              <w:rPr>
-                <w:rFonts w:ascii="Times New Roman" w:hAnsi="Times New Roman"/>
-                <w:sz w:val="20"/>
-                <w:szCs w:val="20"/>
-              </w:rPr>
-              <w:t>July.</w:t>
-            </w:r>
-            <w:r>
-              <w:rPr>
-                <w:rFonts w:ascii="Times New Roman" w:hAnsi="Times New Roman"/>
-                <w:sz w:val="20"/>
-                <w:szCs w:val="20"/>
-              </w:rPr>
-              <w:t xml:space="preserve"> </w:t>
-            </w:r>
-            <w:r>
-              <w:rPr>
-                <w:rFonts w:ascii="Times New Roman" w:hAnsi="Times New Roman"/>
-                <w:sz w:val="20"/>
-                <w:szCs w:val="20"/>
-              </w:rPr>
-              <w:t>2007</w:t>
             </w:r>
           </w:p>
         </w:tc>
@@ -388,75 +372,35 @@
             <w:bookmarkStart w:id="5" w:name="_Hlk26866531"/>
             <w:r>
               <w:rPr>
-                <w:rFonts w:ascii="Times New Roman" w:hAnsi="Times New Roman" w:hint="eastAsia"/>
-                <w:sz w:val="20"/>
-                <w:szCs w:val="20"/>
-              </w:rPr>
-              <w:t>M</w:t>
-            </w:r>
-            <w:r>
-              <w:rPr>
-                <w:rFonts w:ascii="Times New Roman" w:hAnsi="Times New Roman"/>
-                <w:sz w:val="20"/>
-                <w:szCs w:val="20"/>
-              </w:rPr>
-              <w:t xml:space="preserve">aster: Applied </w:t>
-            </w:r>
-            <w:r>
-              <w:rPr>
-                <w:rFonts w:ascii="Times New Roman" w:hAnsi="Times New Roman"/>
-                <w:sz w:val="20"/>
-                <w:szCs w:val="20"/>
-              </w:rPr>
-              <w:t xml:space="preserve">Computer </w:t>
-            </w:r>
-            <w:r>
-              <w:rPr>
-                <w:rFonts w:ascii="Times New Roman" w:hAnsi="Times New Roman"/>
-                <w:sz w:val="20"/>
-                <w:szCs w:val="20"/>
-              </w:rPr>
-              <w:t>Technology</w:t>
-            </w:r>
-            <w:r>
-              <w:rPr>
-                <w:rFonts w:ascii="Times New Roman" w:hAnsi="Times New Roman"/>
-                <w:sz w:val="20"/>
-                <w:szCs w:val="20"/>
-              </w:rPr>
-              <w:t xml:space="preserve"> </w:t>
-            </w:r>
-            <w:r>
-              <w:rPr>
-                <w:rFonts w:ascii="Times New Roman" w:hAnsi="Times New Roman" w:hint="eastAsia"/>
-                <w:sz w:val="20"/>
-                <w:szCs w:val="20"/>
-              </w:rPr>
-              <w:t>-</w:t>
-            </w:r>
-            <w:r>
-              <w:rPr>
-                <w:rFonts w:ascii="Times New Roman" w:hAnsi="Times New Roman"/>
-                <w:sz w:val="20"/>
-                <w:szCs w:val="20"/>
-              </w:rPr>
-              <w:t xml:space="preserve"> </w:t>
-            </w:r>
-            <w:r>
-              <w:rPr>
-                <w:rFonts w:ascii="Times New Roman" w:hAnsi="Times New Roman" w:hint="eastAsia"/>
-                <w:sz w:val="20"/>
-                <w:szCs w:val="20"/>
-              </w:rPr>
-              <w:t>C</w:t>
-            </w:r>
-            <w:r>
-              <w:rPr>
-                <w:rFonts w:ascii="Times New Roman" w:hAnsi="Times New Roman"/>
-                <w:sz w:val="20"/>
-                <w:szCs w:val="20"/>
-              </w:rPr>
-              <w:t>omputer Network</w:t>
+                <w:rFonts w:ascii="Times New Roman" w:hAnsi="Times New Roman"/>
+                <w:sz w:val="20"/>
+                <w:szCs w:val="20"/>
+              </w:rPr>
+              <w:t>Computer</w:t>
+            </w:r>
+            <w:r>
+              <w:rPr>
+                <w:rFonts w:ascii="Times New Roman" w:hAnsi="Times New Roman"/>
+                <w:sz w:val="20"/>
+                <w:szCs w:val="20"/>
+              </w:rPr>
+              <w:t xml:space="preserve"> Science Ph.D.</w:t>
+            </w:r>
+            <w:r>
+              <w:rPr>
+                <w:rFonts w:ascii="Times New Roman" w:hAnsi="Times New Roman"/>
+                <w:sz w:val="20"/>
+                <w:szCs w:val="20"/>
+              </w:rPr>
+              <w:t xml:space="preserve">: </w:t>
+            </w:r>
+            <w:r>
+              <w:rPr>
+                <w:rFonts w:ascii="Times New Roman" w:hAnsi="Times New Roman"/>
+                <w:sz w:val="20"/>
+                <w:szCs w:val="20"/>
+              </w:rPr>
+              <w:t>Machine Learning</w:t>
             </w:r>
           </w:p>
         </w:tc>
@@ -476,7 +420,59 @@
             </w:pPr>
             <w:r>
               <w:rPr>
-                <w:rFonts w:ascii="Times New Roman" w:hAnsi="Times New Roman" w:hint="eastAsia"/>
+                <w:rFonts w:ascii="Times New Roman" w:hAnsi="Times New Roman"/>
+                <w:sz w:val="20"/>
+                <w:szCs w:val="20"/>
+              </w:rPr>
+              <w:t>Santa Cruz</w:t>
+            </w:r>
+            <w:r>
+              <w:rPr>
+                <w:rFonts w:ascii="Times New Roman" w:hAnsi="Times New Roman"/>
+                <w:sz w:val="20"/>
+                <w:szCs w:val="20"/>
+              </w:rPr>
+              <w:t xml:space="preserve">, </w:t>
+            </w:r>
+            <w:r>
+              <w:rPr>
+                <w:rFonts w:ascii="Times New Roman" w:hAnsi="Times New Roman"/>
+                <w:sz w:val="20"/>
+                <w:szCs w:val="20"/>
+              </w:rPr>
+              <w:t>California, U.S.</w:t>
+            </w:r>
+          </w:p>
+        </w:tc>
+      </w:tr>
+      <w:bookmarkEnd w:id="5"/>
+      <w:bookmarkEnd w:id="0"/>
+      <w:bookmarkEnd w:id="1"/>
+      <w:bookmarkEnd w:id="2"/>
+      <w:bookmarkEnd w:id="3"/>
+      <w:bookmarkEnd w:id="4"/>
+      <w:tr>
+        <w:trPr>
+          <w:trHeight w:val="87"/>
+          <w:jc w:val="center"/>
+        </w:trPr>
+        <w:tc>
+          <w:tcPr>
+            <w:tcW w:w="8172" w:type="dxa"/>
+          </w:tcPr>
+          <w:p>
+            <w:pPr>
+              <w:jc w:val="left"/>
+              <w:rPr>
+                <w:rFonts w:ascii="Times New Roman" w:hAnsi="Times New Roman" w:hint="eastAsia"/>
+                <w:sz w:val="20"/>
+                <w:szCs w:val="20"/>
+              </w:rPr>
+            </w:pPr>
+            <w:r>
+              <w:rPr>
+                <w:rFonts w:ascii="Times New Roman" w:hAnsi="Times New Roman" w:hint="eastAsia"/>
+                <w:b/>
                 <w:sz w:val="20"/>
                 <w:szCs w:val="20"/>
               </w:rPr>
@@ -485,10 +481,51 @@
             <w:r>
               <w:rPr>
                 <w:rFonts w:ascii="Times New Roman" w:hAnsi="Times New Roman"/>
-                <w:sz w:val="20"/>
-                <w:szCs w:val="20"/>
-              </w:rPr>
-              <w:t>ichuan, China</w:t>
+                <w:b/>
+                <w:sz w:val="20"/>
+                <w:szCs w:val="20"/>
+              </w:rPr>
+              <w:t>ichuan University</w:t>
+            </w:r>
+          </w:p>
+        </w:tc>
+        <w:tc>
+          <w:tcPr>
+            <w:tcW w:w="2510" w:type="dxa"/>
+            <w:gridSpan w:val="2"/>
+          </w:tcPr>
+          <w:p>
+            <w:pPr>
+              <w:jc w:val="right"/>
+              <w:rPr>
+                <w:rFonts w:ascii="Times New Roman" w:hAnsi="Times New Roman" w:hint="eastAsia"/>
+                <w:sz w:val="20"/>
+                <w:szCs w:val="20"/>
+              </w:rPr>
+            </w:pPr>
+            <w:r>
+              <w:rPr>
+                <w:rFonts w:ascii="Times New Roman" w:hAnsi="Times New Roman"/>
+                <w:sz w:val="20"/>
+                <w:szCs w:val="20"/>
+              </w:rPr>
+              <w:t xml:space="preserve">Aug. </w:t>
+            </w:r>
+            <w:r>
+              <w:rPr>
+                <w:rFonts w:ascii="Times New Roman" w:hAnsi="Times New Roman" w:hint="eastAsia"/>
+                <w:sz w:val="20"/>
+                <w:szCs w:val="20"/>
+              </w:rPr>
+              <w:t>20</w:t>
+            </w:r>
+            <w:r>
+              <w:rPr>
+                <w:rFonts w:ascii="Times New Roman" w:hAnsi="Times New Roman"/>
+                <w:sz w:val="20"/>
+                <w:szCs w:val="20"/>
+              </w:rPr>
+              <w:t>04 ~ July. 2007</w:t>
             </w:r>
           </w:p>
         </w:tc>
@@ -506,28 +543,58 @@
             <w:pPr>
               <w:jc w:val="left"/>
               <w:rPr>
-                <w:rFonts w:ascii="Times New Roman" w:hAnsi="Times New Roman"/>
-                <w:sz w:val="20"/>
-                <w:szCs w:val="20"/>
-              </w:rPr>
-            </w:pPr>
-            <w:r>
-              <w:rPr>
-                <w:rFonts w:ascii="Times New Roman" w:hAnsi="Times New Roman" w:hint="eastAsia"/>
-                <w:b/>
-                <w:sz w:val="20"/>
-                <w:szCs w:val="20"/>
-              </w:rPr>
-              <w:t>S</w:t>
-            </w:r>
-            <w:r>
-              <w:rPr>
-                <w:rFonts w:ascii="Times New Roman" w:hAnsi="Times New Roman"/>
-                <w:b/>
-                <w:sz w:val="20"/>
-                <w:szCs w:val="20"/>
-              </w:rPr>
-              <w:t>ichuan University</w:t>
+                <w:rFonts w:ascii="Times New Roman" w:hAnsi="Times New Roman" w:hint="eastAsia"/>
+                <w:sz w:val="20"/>
+                <w:szCs w:val="20"/>
+              </w:rPr>
+            </w:pPr>
+            <w:r>
+              <w:rPr>
+                <w:rFonts w:ascii="Times New Roman" w:hAnsi="Times New Roman" w:hint="eastAsia"/>
+                <w:sz w:val="20"/>
+                <w:szCs w:val="20"/>
+              </w:rPr>
+              <w:t>M</w:t>
+            </w:r>
+            <w:r>
+              <w:rPr>
+                <w:rFonts w:ascii="Times New Roman" w:hAnsi="Times New Roman"/>
+                <w:sz w:val="20"/>
+                <w:szCs w:val="20"/>
+              </w:rPr>
+              <w:t xml:space="preserve">aster: Applied Computer Technology </w:t>
+            </w:r>
+            <w:r>
+              <w:rPr>
+                <w:rFonts w:ascii="Times New Roman" w:hAnsi="Times New Roman" w:hint="eastAsia"/>
+                <w:sz w:val="20"/>
+                <w:szCs w:val="20"/>
+              </w:rPr>
+              <w:t>-</w:t>
+            </w:r>
+            <w:r>
+              <w:rPr>
+                <w:rFonts w:ascii="Times New Roman" w:hAnsi="Times New Roman"/>
+                <w:sz w:val="20"/>
+                <w:szCs w:val="20"/>
+              </w:rPr>
+              <w:t xml:space="preserve"> </w:t>
+            </w:r>
+            <w:r>
+              <w:rPr>
+                <w:rFonts w:ascii="Times New Roman" w:hAnsi="Times New Roman" w:hint="eastAsia"/>
+                <w:sz w:val="20"/>
+                <w:szCs w:val="20"/>
+              </w:rPr>
+              <w:t>C</w:t>
+            </w:r>
+            <w:r>
+              <w:rPr>
+                <w:rFonts w:ascii="Times New Roman" w:hAnsi="Times New Roman"/>
+                <w:sz w:val="20"/>
+                <w:szCs w:val="20"/>
+              </w:rPr>
+              <w:t>omputer Network</w:t>
             </w:r>
           </w:p>
         </w:tc>
@@ -540,26 +607,89 @@
             <w:pPr>
               <w:jc w:val="right"/>
               <w:rPr>
-                <w:rFonts w:ascii="Times New Roman" w:hAnsi="Times New Roman"/>
-                <w:sz w:val="20"/>
-                <w:szCs w:val="20"/>
-              </w:rPr>
-            </w:pPr>
-            <w:r>
-              <w:rPr>
-                <w:rFonts w:ascii="Times New Roman" w:hAnsi="Times New Roman"/>
-                <w:sz w:val="20"/>
-                <w:szCs w:val="20"/>
-              </w:rPr>
-              <w:t>Aug.</w:t>
-            </w:r>
-            <w:r>
-              <w:rPr>
-                <w:rFonts w:ascii="Times New Roman" w:hAnsi="Times New Roman"/>
-                <w:sz w:val="20"/>
-                <w:szCs w:val="20"/>
-              </w:rPr>
-              <w:t xml:space="preserve"> </w:t>
+                <w:rFonts w:ascii="Times New Roman" w:hAnsi="Times New Roman" w:hint="eastAsia"/>
+                <w:sz w:val="20"/>
+                <w:szCs w:val="20"/>
+              </w:rPr>
+            </w:pPr>
+            <w:r>
+              <w:rPr>
+                <w:rFonts w:ascii="Times New Roman" w:hAnsi="Times New Roman" w:hint="eastAsia"/>
+                <w:sz w:val="20"/>
+                <w:szCs w:val="20"/>
+              </w:rPr>
+              <w:t>S</w:t>
+            </w:r>
+            <w:r>
+              <w:rPr>
+                <w:rFonts w:ascii="Times New Roman" w:hAnsi="Times New Roman"/>
+                <w:sz w:val="20"/>
+                <w:szCs w:val="20"/>
+              </w:rPr>
+              <w:t>ichuan, China</w:t>
+            </w:r>
+          </w:p>
+        </w:tc>
+      </w:tr>
+      <w:tr>
+        <w:trPr>
+          <w:trHeight w:val="87"/>
+          <w:jc w:val="center"/>
+        </w:trPr>
+        <w:tc>
+          <w:tcPr>
+            <w:tcW w:w="8172" w:type="dxa"/>
+          </w:tcPr>
+          <w:p>
+            <w:pPr>
+              <w:jc w:val="left"/>
+              <w:rPr>
+                <w:rFonts w:ascii="Times New Roman" w:hAnsi="Times New Roman"/>
+                <w:sz w:val="20"/>
+                <w:szCs w:val="20"/>
+              </w:rPr>
+            </w:pPr>
+            <w:r>
+              <w:rPr>
+                <w:rFonts w:ascii="Times New Roman" w:hAnsi="Times New Roman" w:hint="eastAsia"/>
+                <w:b/>
+                <w:sz w:val="20"/>
+                <w:szCs w:val="20"/>
+              </w:rPr>
+              <w:t>S</w:t>
+            </w:r>
+            <w:r>
+              <w:rPr>
+                <w:rFonts w:ascii="Times New Roman" w:hAnsi="Times New Roman"/>
+                <w:b/>
+                <w:sz w:val="20"/>
+                <w:szCs w:val="20"/>
+              </w:rPr>
+              <w:t>ichuan University</w:t>
+            </w:r>
+          </w:p>
+        </w:tc>
+        <w:tc>
+          <w:tcPr>
+            <w:tcW w:w="2510" w:type="dxa"/>
+            <w:gridSpan w:val="2"/>
+          </w:tcPr>
+          <w:p>
+            <w:pPr>
+              <w:jc w:val="right"/>
+              <w:rPr>
+                <w:rFonts w:ascii="Times New Roman" w:hAnsi="Times New Roman"/>
+                <w:sz w:val="20"/>
+                <w:szCs w:val="20"/>
+              </w:rPr>
+            </w:pPr>
+            <w:r>
+              <w:rPr>
+                <w:rFonts w:ascii="Times New Roman" w:hAnsi="Times New Roman"/>
+                <w:sz w:val="20"/>
+                <w:szCs w:val="20"/>
+              </w:rPr>
+              <w:t xml:space="preserve">Aug. </w:t>
             </w:r>
             <w:r>
               <w:rPr>
@@ -575,55 +705,7 @@
                 <w:sz w:val="20"/>
                 <w:szCs w:val="20"/>
               </w:rPr>
-              <w:t>00</w:t>
-            </w:r>
-            <w:r>
-              <w:rPr>
-                <w:rFonts w:ascii="Times New Roman" w:hAnsi="Times New Roman"/>
-                <w:sz w:val="20"/>
-                <w:szCs w:val="20"/>
-              </w:rPr>
-              <w:t xml:space="preserve"> </w:t>
-            </w:r>
-            <w:r>
-              <w:rPr>
-                <w:rFonts w:ascii="Times New Roman" w:hAnsi="Times New Roman"/>
-                <w:sz w:val="20"/>
-                <w:szCs w:val="20"/>
-              </w:rPr>
-              <w:t>~</w:t>
-            </w:r>
-            <w:r>
-              <w:rPr>
-                <w:rFonts w:ascii="Times New Roman" w:hAnsi="Times New Roman"/>
-                <w:sz w:val="20"/>
-                <w:szCs w:val="20"/>
-              </w:rPr>
-              <w:t xml:space="preserve"> </w:t>
-            </w:r>
-            <w:r>
-              <w:rPr>
-                <w:rFonts w:ascii="Times New Roman" w:hAnsi="Times New Roman"/>
-                <w:sz w:val="20"/>
-                <w:szCs w:val="20"/>
-              </w:rPr>
-              <w:t>July.</w:t>
-            </w:r>
-            <w:r>
-              <w:rPr>
-                <w:rFonts w:ascii="Times New Roman" w:hAnsi="Times New Roman"/>
-                <w:sz w:val="20"/>
-                <w:szCs w:val="20"/>
-              </w:rPr>
-              <w:t xml:space="preserve"> </w:t>
-            </w:r>
-            <w:r>
-              <w:rPr>
-                <w:rFonts w:ascii="Times New Roman" w:hAnsi="Times New Roman"/>
-                <w:sz w:val="20"/>
-                <w:szCs w:val="20"/>
-              </w:rPr>
-              <w:t>2004</w:t>
+              <w:t>00 ~ July. 2004</w:t>
             </w:r>
           </w:p>
         </w:tc>
@@ -757,7 +839,6 @@
           </w:p>
         </w:tc>
       </w:tr>
-      <w:bookmarkEnd w:id="5"/>
       <w:tr>
         <w:trPr>
           <w:trHeight w:val="84"/>
@@ -887,39 +968,23 @@
                 <w:sz w:val="20"/>
                 <w:szCs w:val="20"/>
               </w:rPr>
-              <w:t>Abena AChiaa Atwerebo</w:t>
-            </w:r>
-            <w:r>
-              <w:rPr>
-                <w:rFonts w:ascii="Times New Roman" w:hAnsi="Times New Roman"/>
-                <w:sz w:val="20"/>
-                <w:szCs w:val="20"/>
-              </w:rPr>
-              <w:t>annah, Wu Weiping,</w:t>
-            </w:r>
-            <w:r>
-              <w:rPr>
-                <w:rFonts w:ascii="Times New Roman" w:hAnsi="Times New Roman"/>
-                <w:sz w:val="20"/>
-                <w:szCs w:val="20"/>
-              </w:rPr>
-              <w:t xml:space="preserve"> Ding Lei</w:t>
-            </w:r>
-            <w:r>
-              <w:rPr>
-                <w:rFonts w:ascii="Times New Roman" w:hAnsi="Times New Roman"/>
-                <w:sz w:val="20"/>
-                <w:szCs w:val="20"/>
-              </w:rPr>
-              <w:t xml:space="preserve">, </w:t>
-            </w:r>
-            <w:r>
-              <w:rPr>
-                <w:rFonts w:ascii="Times New Roman" w:hAnsi="Times New Roman"/>
-                <w:sz w:val="20"/>
-                <w:szCs w:val="20"/>
-              </w:rPr>
-              <w:t>Sophyanbi B. Yussif, Edwin</w:t>
+              <w:t xml:space="preserve">Abena AChiaa Atwereboannah, Wu Weiping, Ding Lei, Sophyanbi B. Yussif, Edwin Tenagyei. </w:t>
+            </w:r>
+            <w:r>
+              <w:rPr>
+                <w:rFonts w:ascii="Times New Roman" w:hAnsi="Times New Roman"/>
+                <w:sz w:val="20"/>
+                <w:szCs w:val="20"/>
+              </w:rPr>
+              <w:t xml:space="preserve">Protein-ligand binding affinity prediction using Deep Learning, </w:t>
+            </w:r>
+            <w:r>
+              <w:rPr>
+                <w:rFonts w:ascii="Times New Roman" w:hAnsi="Times New Roman"/>
+                <w:sz w:val="20"/>
+                <w:szCs w:val="20"/>
+              </w:rPr>
+              <w:t>2021</w:t>
             </w:r>
             <w:r>
               <w:rPr>
@@ -935,62 +1000,6 @@
                 <w:sz w:val="20"/>
                 <w:szCs w:val="20"/>
               </w:rPr>
-              <w:t>Ten</w:t>
-            </w:r>
-            <w:r>
-              <w:rPr>
-                <w:rFonts w:ascii="Times New Roman" w:hAnsi="Times New Roman"/>
-                <w:sz w:val="20"/>
-                <w:szCs w:val="20"/>
-              </w:rPr>
-              <w:t xml:space="preserve">agyei. </w:t>
-            </w:r>
-            <w:r>
-              <w:rPr>
-                <w:rFonts w:ascii="Times New Roman" w:hAnsi="Times New Roman"/>
-                <w:sz w:val="20"/>
-                <w:szCs w:val="20"/>
-              </w:rPr>
-              <w:t>Protein-ligand binding affinity</w:t>
-            </w:r>
-            <w:r>
-              <w:rPr>
-                <w:rFonts w:ascii="Times New Roman" w:hAnsi="Times New Roman"/>
-                <w:sz w:val="20"/>
-                <w:szCs w:val="20"/>
-              </w:rPr>
-              <w:t xml:space="preserve"> prediction using Deep Learning</w:t>
-            </w:r>
-            <w:r>
-              <w:rPr>
-                <w:rFonts w:ascii="Times New Roman" w:hAnsi="Times New Roman"/>
-                <w:sz w:val="20"/>
-                <w:szCs w:val="20"/>
-              </w:rPr>
-              <w:t xml:space="preserve">, </w:t>
-            </w:r>
-            <w:r>
-              <w:rPr>
-                <w:rFonts w:ascii="Times New Roman" w:hAnsi="Times New Roman"/>
-                <w:sz w:val="20"/>
-                <w:szCs w:val="20"/>
-              </w:rPr>
-              <w:t>2021</w:t>
-            </w:r>
-            <w:r>
-              <w:rPr>
-                <w:rFonts w:ascii="Times New Roman" w:hAnsi="Times New Roman"/>
-                <w:sz w:val="20"/>
-                <w:szCs w:val="20"/>
-              </w:rPr>
-              <w:t xml:space="preserve"> </w:t>
-            </w:r>
-            <w:r>
-              <w:rPr>
-                <w:rFonts w:ascii="Times New Roman" w:hAnsi="Times New Roman"/>
-                <w:sz w:val="20"/>
-                <w:szCs w:val="20"/>
-              </w:rPr>
               <w:t>18th International Computer Conference on Wavelet Active Media Technology and Information Processing</w:t>
             </w:r>
             <w:r>
@@ -999,39 +1008,7 @@
                 <w:sz w:val="20"/>
                 <w:szCs w:val="20"/>
               </w:rPr>
-              <w:t xml:space="preserve"> </w:t>
-            </w:r>
-            <w:r>
-              <w:rPr>
-                <w:rFonts w:ascii="Times New Roman" w:hAnsi="Times New Roman"/>
-                <w:sz w:val="20"/>
-                <w:szCs w:val="20"/>
-              </w:rPr>
-              <w:t>(</w:t>
-            </w:r>
-            <w:r>
-              <w:rPr>
-                <w:rFonts w:ascii="Times New Roman" w:hAnsi="Times New Roman"/>
-                <w:sz w:val="20"/>
-                <w:szCs w:val="20"/>
-              </w:rPr>
-              <w:t>ICCWAMTIP 2021</w:t>
-            </w:r>
-            <w:r>
-              <w:rPr>
-                <w:rFonts w:ascii="Times New Roman" w:hAnsi="Times New Roman"/>
-                <w:sz w:val="20"/>
-                <w:szCs w:val="20"/>
-              </w:rPr>
-              <w:t>), 56</w:t>
-            </w:r>
-            <w:r>
-              <w:rPr>
-                <w:rFonts w:ascii="Times New Roman" w:hAnsi="Times New Roman"/>
-                <w:sz w:val="20"/>
-                <w:szCs w:val="20"/>
-              </w:rPr>
-              <w:t>.</w:t>
+              <w:t xml:space="preserve"> (ICCWAMTIP 2021), 56.</w:t>
             </w:r>
           </w:p>
           <w:p>
@@ -1062,16 +1039,7 @@
                 <w:szCs w:val="20"/>
                 <w:lang w:val="de-DE"/>
               </w:rPr>
-              <w:t>September</w:t>
-            </w:r>
-            <w:r>
-              <w:rPr>
-                <w:rFonts w:ascii="Times New Roman" w:hAnsi="Times New Roman"/>
-                <w:sz w:val="20"/>
-                <w:szCs w:val="20"/>
-                <w:lang w:val="de-DE"/>
-              </w:rPr>
-              <w:t xml:space="preserve">, </w:t>
+              <w:t xml:space="preserve">September, </w:t>
             </w:r>
             <w:r>
               <w:rPr>
@@ -1193,135 +1161,7 @@
                 <w:sz w:val="20"/>
                 <w:szCs w:val="20"/>
               </w:rPr>
-              <w:t xml:space="preserve"> </w:t>
-            </w:r>
-            <w:r>
-              <w:rPr>
-                <w:rFonts w:ascii="Times New Roman" w:hAnsi="Times New Roman"/>
-                <w:sz w:val="20"/>
-                <w:szCs w:val="20"/>
-              </w:rPr>
-              <w:t xml:space="preserve">US </w:t>
-            </w:r>
-            <w:r>
-              <w:rPr>
-                <w:rFonts w:ascii="Times New Roman" w:hAnsi="Times New Roman"/>
-                <w:sz w:val="20"/>
-                <w:szCs w:val="20"/>
-              </w:rPr>
-              <w:t>A</w:t>
-            </w:r>
-            <w:r>
-              <w:rPr>
-                <w:rFonts w:ascii="Times New Roman" w:hAnsi="Times New Roman"/>
-                <w:sz w:val="20"/>
-                <w:szCs w:val="20"/>
-              </w:rPr>
-              <w:t xml:space="preserve">pplication </w:t>
-            </w:r>
-            <w:r>
-              <w:rPr>
-                <w:rFonts w:ascii="Times New Roman" w:hAnsi="Times New Roman"/>
-                <w:sz w:val="20"/>
-                <w:szCs w:val="20"/>
-              </w:rPr>
-              <w:t xml:space="preserve">NO. </w:t>
-            </w:r>
-            <w:r>
-              <w:rPr>
-                <w:rFonts w:ascii="Times New Roman" w:hAnsi="Times New Roman"/>
-                <w:sz w:val="20"/>
-                <w:szCs w:val="20"/>
-              </w:rPr>
-              <w:t>13/934,706</w:t>
-            </w:r>
-            <w:r>
-              <w:rPr>
-                <w:rFonts w:ascii="Times New Roman" w:hAnsi="Times New Roman"/>
-                <w:sz w:val="20"/>
-                <w:szCs w:val="20"/>
-              </w:rPr>
-              <w:t xml:space="preserve"> </w:t>
-            </w:r>
-            <w:r>
-              <w:rPr>
-                <w:rFonts w:ascii="Times New Roman" w:hAnsi="Times New Roman"/>
-                <w:sz w:val="20"/>
-                <w:szCs w:val="20"/>
-              </w:rPr>
-              <w:t>|</w:t>
-            </w:r>
-            <w:r>
-              <w:rPr>
-                <w:rFonts w:ascii="Times New Roman" w:hAnsi="Times New Roman"/>
-                <w:sz w:val="20"/>
-                <w:szCs w:val="20"/>
-              </w:rPr>
-              <w:t xml:space="preserve"> </w:t>
-            </w:r>
-            <w:r>
-              <w:rPr>
-                <w:rFonts w:ascii="Times New Roman" w:hAnsi="Times New Roman"/>
-                <w:sz w:val="20"/>
-                <w:szCs w:val="20"/>
-              </w:rPr>
-              <w:t>Patent ID</w:t>
-            </w:r>
-            <w:r>
-              <w:rPr>
-                <w:rFonts w:ascii="Times New Roman" w:hAnsi="Times New Roman"/>
-                <w:sz w:val="20"/>
-                <w:szCs w:val="20"/>
-              </w:rPr>
-              <w:t xml:space="preserve"> 814952</w:t>
-            </w:r>
-            <w:r>
-              <w:rPr>
-                <w:rFonts w:ascii="Times New Roman" w:hAnsi="Times New Roman"/>
-                <w:sz w:val="20"/>
-                <w:szCs w:val="20"/>
-              </w:rPr>
-              <w:t>68</w:t>
-            </w:r>
-            <w:r>
-              <w:rPr>
-                <w:rFonts w:ascii="Times New Roman" w:hAnsi="Times New Roman"/>
-                <w:sz w:val="20"/>
-                <w:szCs w:val="20"/>
-              </w:rPr>
-              <w:t xml:space="preserve"> </w:t>
-            </w:r>
-            <w:r>
-              <w:rPr>
-                <w:rFonts w:ascii="Times New Roman" w:hAnsi="Times New Roman"/>
-                <w:sz w:val="20"/>
-                <w:szCs w:val="20"/>
-              </w:rPr>
-              <w:t>|</w:t>
-            </w:r>
-            <w:r>
-              <w:rPr>
-                <w:rFonts w:ascii="Times New Roman" w:hAnsi="Times New Roman"/>
-                <w:sz w:val="20"/>
-                <w:szCs w:val="20"/>
-              </w:rPr>
-              <w:t xml:space="preserve"> </w:t>
-            </w:r>
-            <w:r>
-              <w:rPr>
-                <w:rFonts w:ascii="Times New Roman" w:hAnsi="Times New Roman"/>
-                <w:sz w:val="20"/>
-                <w:szCs w:val="20"/>
-              </w:rPr>
-              <w:t>Patent Ref</w:t>
-            </w:r>
-            <w:r>
-              <w:rPr>
-                <w:rFonts w:ascii="Times New Roman" w:hAnsi="Times New Roman"/>
-                <w:sz w:val="20"/>
-                <w:szCs w:val="20"/>
-              </w:rPr>
-              <w:t xml:space="preserve"> </w:t>
+              <w:t xml:space="preserve"> US Application NO. 13/934,706 | Patent ID 81495268 | Patent Ref </w:t>
             </w:r>
             <w:r>
               <w:rPr>
@@ -1337,63 +1177,7 @@
                 <w:sz w:val="20"/>
                 <w:szCs w:val="20"/>
               </w:rPr>
-              <w:t>20542US01</w:t>
-            </w:r>
-            <w:r>
-              <w:rPr>
-                <w:rFonts w:ascii="Times New Roman" w:hAnsi="Times New Roman"/>
-                <w:sz w:val="20"/>
-                <w:szCs w:val="20"/>
-              </w:rPr>
-              <w:t xml:space="preserve">, </w:t>
-            </w:r>
-            <w:r>
-              <w:rPr>
-                <w:rFonts w:ascii="Times New Roman" w:hAnsi="Times New Roman"/>
-                <w:sz w:val="20"/>
-                <w:szCs w:val="20"/>
-              </w:rPr>
-              <w:t xml:space="preserve">China Application NO. </w:t>
-            </w:r>
-            <w:r>
-              <w:rPr>
-                <w:rFonts w:ascii="Times New Roman" w:hAnsi="Times New Roman"/>
-                <w:sz w:val="20"/>
-                <w:szCs w:val="20"/>
-              </w:rPr>
-              <w:t>2013026</w:t>
-            </w:r>
-            <w:r>
-              <w:rPr>
-                <w:rFonts w:ascii="Times New Roman" w:hAnsi="Times New Roman"/>
-                <w:sz w:val="20"/>
-                <w:szCs w:val="20"/>
-              </w:rPr>
-              <w:t>9463.3</w:t>
-            </w:r>
-            <w:r>
-              <w:rPr>
-                <w:rFonts w:ascii="Times New Roman" w:hAnsi="Times New Roman"/>
-                <w:sz w:val="20"/>
-                <w:szCs w:val="20"/>
-              </w:rPr>
-              <w:t xml:space="preserve"> | Patent ID </w:t>
-            </w:r>
-            <w:r>
-              <w:rPr>
-                <w:rFonts w:ascii="Times New Roman" w:hAnsi="Times New Roman"/>
-                <w:sz w:val="20"/>
-                <w:szCs w:val="20"/>
-              </w:rPr>
-              <w:t>82826027</w:t>
-            </w:r>
-            <w:r>
-              <w:rPr>
-                <w:rFonts w:ascii="Times New Roman" w:hAnsi="Times New Roman"/>
-                <w:sz w:val="20"/>
-                <w:szCs w:val="20"/>
-              </w:rPr>
-              <w:t xml:space="preserve"> | Patent Ref </w:t>
+              <w:t xml:space="preserve">20542US01, China Application NO. 20130269463.3 | Patent ID 82826027 | Patent Ref </w:t>
             </w:r>
             <w:r>
               <w:rPr>
@@ -1448,6 +1232,14 @@
                 <w:sz w:val="20"/>
                 <w:szCs w:val="20"/>
               </w:rPr>
+              <w:t xml:space="preserve"> SAP Patent Invention</w:t>
+            </w:r>
+            <w:r>
+              <w:rPr>
+                <w:rFonts w:ascii="Times New Roman" w:hAnsi="Times New Roman"/>
+                <w:sz w:val="20"/>
+                <w:szCs w:val="20"/>
+              </w:rPr>
               <w:t xml:space="preserve"> </w:t>
             </w:r>
             <w:r>
@@ -1456,39 +1248,7 @@
                 <w:sz w:val="20"/>
                 <w:szCs w:val="20"/>
               </w:rPr>
-              <w:t xml:space="preserve">SAP Patent </w:t>
-            </w:r>
-            <w:r>
-              <w:rPr>
-                <w:rFonts w:ascii="Times New Roman" w:hAnsi="Times New Roman"/>
-                <w:sz w:val="20"/>
-                <w:szCs w:val="20"/>
-              </w:rPr>
-              <w:t>Invention</w:t>
-            </w:r>
-            <w:r>
-              <w:rPr>
-                <w:rFonts w:ascii="Times New Roman" w:hAnsi="Times New Roman"/>
-                <w:sz w:val="20"/>
-                <w:szCs w:val="20"/>
-              </w:rPr>
-              <w:t xml:space="preserve"> </w:t>
-            </w:r>
-            <w:r>
-              <w:rPr>
-                <w:rFonts w:ascii="Times New Roman" w:hAnsi="Times New Roman"/>
-                <w:sz w:val="20"/>
-                <w:szCs w:val="20"/>
-              </w:rPr>
-              <w:t>ID</w:t>
-            </w:r>
-            <w:r>
-              <w:rPr>
-                <w:rFonts w:ascii="Times New Roman" w:hAnsi="Times New Roman"/>
-                <w:sz w:val="20"/>
-                <w:szCs w:val="20"/>
-              </w:rPr>
-              <w:t>. 83839165</w:t>
+              <w:t>ID. 83839165</w:t>
             </w:r>
           </w:p>
           <w:p>
@@ -1527,111 +1287,7 @@
                 <w:sz w:val="20"/>
                 <w:szCs w:val="20"/>
               </w:rPr>
-              <w:t xml:space="preserve"> </w:t>
-            </w:r>
-            <w:r>
-              <w:rPr>
-                <w:rFonts w:ascii="Times New Roman" w:hAnsi="Times New Roman"/>
-                <w:sz w:val="20"/>
-                <w:szCs w:val="20"/>
-              </w:rPr>
-              <w:t xml:space="preserve">US </w:t>
-            </w:r>
-            <w:r>
-              <w:rPr>
-                <w:rFonts w:ascii="Times New Roman" w:hAnsi="Times New Roman"/>
-                <w:sz w:val="20"/>
-                <w:szCs w:val="20"/>
-              </w:rPr>
-              <w:t>Application NO. 1</w:t>
-            </w:r>
-            <w:r>
-              <w:rPr>
-                <w:rFonts w:ascii="Times New Roman" w:hAnsi="Times New Roman"/>
-                <w:sz w:val="20"/>
-                <w:szCs w:val="20"/>
-              </w:rPr>
-              <w:t>7</w:t>
-            </w:r>
-            <w:r>
-              <w:rPr>
-                <w:rFonts w:ascii="Times New Roman" w:hAnsi="Times New Roman"/>
-                <w:sz w:val="20"/>
-                <w:szCs w:val="20"/>
-              </w:rPr>
-              <w:t>/</w:t>
-            </w:r>
-            <w:r>
-              <w:rPr>
-                <w:rFonts w:ascii="Times New Roman" w:hAnsi="Times New Roman"/>
-                <w:sz w:val="20"/>
-                <w:szCs w:val="20"/>
-              </w:rPr>
-              <w:t>547</w:t>
-            </w:r>
-            <w:r>
-              <w:rPr>
-                <w:rFonts w:ascii="Times New Roman" w:hAnsi="Times New Roman"/>
-                <w:sz w:val="20"/>
-                <w:szCs w:val="20"/>
-              </w:rPr>
-              <w:t>,</w:t>
-            </w:r>
-            <w:r>
-              <w:rPr>
-                <w:rFonts w:ascii="Times New Roman" w:hAnsi="Times New Roman"/>
-                <w:sz w:val="20"/>
-                <w:szCs w:val="20"/>
-              </w:rPr>
-              <w:t>637</w:t>
-            </w:r>
-            <w:r>
-              <w:rPr>
-                <w:rFonts w:ascii="Times New Roman" w:hAnsi="Times New Roman"/>
-                <w:sz w:val="20"/>
-                <w:szCs w:val="20"/>
-              </w:rPr>
-              <w:t xml:space="preserve"> | </w:t>
-            </w:r>
-            <w:r>
-              <w:rPr>
-                <w:rFonts w:ascii="Times New Roman" w:hAnsi="Times New Roman"/>
-                <w:sz w:val="20"/>
-                <w:szCs w:val="20"/>
-              </w:rPr>
-              <w:t>Patent ID</w:t>
-            </w:r>
-            <w:r>
-              <w:rPr>
-                <w:rFonts w:ascii="Times New Roman" w:hAnsi="Times New Roman"/>
-                <w:sz w:val="20"/>
-                <w:szCs w:val="20"/>
-              </w:rPr>
-              <w:t xml:space="preserve"> </w:t>
-            </w:r>
-            <w:r>
-              <w:rPr>
-                <w:rFonts w:ascii="Times New Roman" w:hAnsi="Times New Roman"/>
-                <w:sz w:val="20"/>
-                <w:szCs w:val="20"/>
-              </w:rPr>
-              <w:t>83839171</w:t>
-            </w:r>
-            <w:r>
-              <w:rPr>
-                <w:rFonts w:ascii="Times New Roman" w:hAnsi="Times New Roman"/>
-                <w:sz w:val="20"/>
-                <w:szCs w:val="20"/>
-              </w:rPr>
-              <w:t xml:space="preserve"> | </w:t>
-            </w:r>
-            <w:r>
-              <w:rPr>
-                <w:rFonts w:ascii="Times New Roman" w:hAnsi="Times New Roman"/>
-                <w:sz w:val="20"/>
-                <w:szCs w:val="20"/>
-              </w:rPr>
-              <w:t xml:space="preserve">Patent Ref </w:t>
+              <w:t xml:space="preserve"> US Application NO. 17/547,637 | Patent ID 83839171 | Patent Ref </w:t>
             </w:r>
             <w:r>
               <w:rPr>
@@ -1678,87 +1334,7 @@
                 <w:sz w:val="20"/>
                 <w:szCs w:val="20"/>
               </w:rPr>
-              <w:t xml:space="preserve"> </w:t>
-            </w:r>
-            <w:r>
-              <w:rPr>
-                <w:rFonts w:ascii="Times New Roman" w:hAnsi="Times New Roman"/>
-                <w:sz w:val="20"/>
-                <w:szCs w:val="20"/>
-              </w:rPr>
-              <w:t xml:space="preserve">US </w:t>
-            </w:r>
-            <w:r>
-              <w:rPr>
-                <w:rFonts w:ascii="Times New Roman" w:hAnsi="Times New Roman"/>
-                <w:sz w:val="20"/>
-                <w:szCs w:val="20"/>
-              </w:rPr>
-              <w:t>Application NO.</w:t>
-            </w:r>
-            <w:r>
-              <w:rPr>
-                <w:rFonts w:ascii="Times New Roman" w:hAnsi="Times New Roman"/>
-                <w:sz w:val="20"/>
-                <w:szCs w:val="20"/>
-              </w:rPr>
-              <w:t xml:space="preserve"> 17/556,238</w:t>
-            </w:r>
-            <w:r>
-              <w:rPr>
-                <w:rFonts w:ascii="Times New Roman" w:hAnsi="Times New Roman"/>
-                <w:sz w:val="20"/>
-                <w:szCs w:val="20"/>
-              </w:rPr>
-              <w:t xml:space="preserve"> </w:t>
-            </w:r>
-            <w:r>
-              <w:rPr>
-                <w:rFonts w:ascii="Times New Roman" w:hAnsi="Times New Roman"/>
-                <w:sz w:val="20"/>
-                <w:szCs w:val="20"/>
-              </w:rPr>
-              <w:t>|</w:t>
-            </w:r>
-            <w:r>
-              <w:rPr>
-                <w:rFonts w:ascii="Times New Roman" w:hAnsi="Times New Roman"/>
-                <w:sz w:val="20"/>
-                <w:szCs w:val="20"/>
-              </w:rPr>
-              <w:t xml:space="preserve"> Patent ID</w:t>
-            </w:r>
-            <w:r>
-              <w:rPr>
-                <w:rFonts w:ascii="Times New Roman" w:hAnsi="Times New Roman"/>
-                <w:sz w:val="20"/>
-                <w:szCs w:val="20"/>
-              </w:rPr>
-              <w:t xml:space="preserve"> 83848635</w:t>
-            </w:r>
-            <w:r>
-              <w:rPr>
-                <w:rFonts w:ascii="Times New Roman" w:hAnsi="Times New Roman"/>
-                <w:sz w:val="20"/>
-                <w:szCs w:val="20"/>
-              </w:rPr>
-              <w:t xml:space="preserve"> |</w:t>
-            </w:r>
-            <w:r>
-              <w:rPr>
-                <w:rFonts w:ascii="Times New Roman" w:hAnsi="Times New Roman"/>
-                <w:sz w:val="20"/>
-                <w:szCs w:val="20"/>
-              </w:rPr>
-              <w:t xml:space="preserve"> </w:t>
-            </w:r>
-            <w:r>
-              <w:rPr>
-                <w:rFonts w:ascii="Times New Roman" w:hAnsi="Times New Roman"/>
-                <w:sz w:val="20"/>
-                <w:szCs w:val="20"/>
-              </w:rPr>
-              <w:t xml:space="preserve">Patent Ref </w:t>
+              <w:t xml:space="preserve"> US Application NO. 17/556,238 | Patent ID 83848635 | Patent Ref </w:t>
             </w:r>
             <w:r>
               <w:rPr>
@@ -1784,39 +1360,15 @@
                 <w:sz w:val="20"/>
                 <w:szCs w:val="20"/>
               </w:rPr>
-              <w:t>S</w:t>
-            </w:r>
-            <w:r>
-              <w:rPr>
-                <w:rFonts w:ascii="Times New Roman" w:hAnsi="Times New Roman"/>
-                <w:sz w:val="20"/>
-                <w:szCs w:val="20"/>
-              </w:rPr>
-              <w:t xml:space="preserve">oftware copyright </w:t>
-            </w:r>
-            <w:r>
-              <w:rPr>
-                <w:rFonts w:ascii="Times New Roman" w:hAnsi="Times New Roman"/>
-                <w:sz w:val="20"/>
-                <w:szCs w:val="20"/>
-              </w:rPr>
-              <w:t>in China for</w:t>
-            </w:r>
-            <w:r>
-              <w:rPr>
-                <w:rFonts w:ascii="Times New Roman" w:hAnsi="Times New Roman"/>
-                <w:sz w:val="20"/>
-                <w:szCs w:val="20"/>
-              </w:rPr>
-              <w:t xml:space="preserve"> </w:t>
-            </w:r>
-            <w:r>
-              <w:rPr>
-                <w:rFonts w:ascii="Times New Roman" w:hAnsi="Times New Roman"/>
-                <w:sz w:val="20"/>
-                <w:szCs w:val="20"/>
-              </w:rPr>
-              <w:t xml:space="preserve">Practice tool v1.3 of </w:t>
+              <w:t>Software copyright in China for</w:t>
+            </w:r>
+            <w:r>
+              <w:rPr>
+                <w:rFonts w:ascii="Times New Roman" w:hAnsi="Times New Roman"/>
+                <w:sz w:val="20"/>
+                <w:szCs w:val="20"/>
+              </w:rPr>
+              <w:t xml:space="preserve"> Practice tool v1.3 of </w:t>
             </w:r>
             <w:r>
               <w:rPr>
@@ -1840,39 +1392,15 @@
                 <w:sz w:val="20"/>
                 <w:szCs w:val="20"/>
               </w:rPr>
-              <w:t xml:space="preserve">registration </w:t>
-            </w:r>
-            <w:r>
-              <w:rPr>
-                <w:rFonts w:ascii="Times New Roman" w:hAnsi="Times New Roman"/>
-                <w:sz w:val="20"/>
-                <w:szCs w:val="20"/>
-              </w:rPr>
-              <w:t>NO.</w:t>
-            </w:r>
-            <w:r>
-              <w:rPr>
-                <w:rFonts w:ascii="Times New Roman" w:hAnsi="Times New Roman"/>
-                <w:sz w:val="20"/>
-                <w:szCs w:val="20"/>
-              </w:rPr>
-              <w:t xml:space="preserve"> </w:t>
-            </w:r>
-            <w:r>
-              <w:rPr>
-                <w:rFonts w:ascii="Times New Roman" w:hAnsi="Times New Roman"/>
-                <w:sz w:val="20"/>
-                <w:szCs w:val="20"/>
-              </w:rPr>
-              <w:t>2021SR1399061</w:t>
-            </w:r>
-            <w:r>
-              <w:rPr>
-                <w:rFonts w:ascii="Times New Roman" w:hAnsi="Times New Roman"/>
-                <w:sz w:val="20"/>
-                <w:szCs w:val="20"/>
-              </w:rPr>
-              <w:t xml:space="preserve">, </w:t>
+              <w:t>registration NO.</w:t>
+            </w:r>
+            <w:r>
+              <w:rPr>
+                <w:rFonts w:ascii="Times New Roman" w:hAnsi="Times New Roman"/>
+                <w:sz w:val="20"/>
+                <w:szCs w:val="20"/>
+              </w:rPr>
+              <w:t xml:space="preserve"> 2021SR1399061, </w:t>
             </w:r>
             <w:r>
               <w:rPr>
@@ -1888,15 +1416,7 @@
                 <w:sz w:val="20"/>
                 <w:szCs w:val="20"/>
               </w:rPr>
-              <w:t xml:space="preserve"> </w:t>
-            </w:r>
-            <w:r>
-              <w:rPr>
-                <w:rFonts w:ascii="Times New Roman" w:hAnsi="Times New Roman"/>
-                <w:sz w:val="20"/>
-                <w:szCs w:val="20"/>
-              </w:rPr>
-              <w:t>8121687</w:t>
+              <w:t xml:space="preserve"> 8121687</w:t>
             </w:r>
           </w:p>
           <w:p>
@@ -1974,17 +1494,7 @@
                 <w:sz w:val="20"/>
                 <w:szCs w:val="20"/>
               </w:rPr>
-              <w:t>SAP Upscale</w:t>
-            </w:r>
-            <w:r>
-              <w:rPr>
-                <w:rFonts w:ascii="Times New Roman" w:hAnsi="Times New Roman"/>
-                <w:b/>
-                <w:bCs/>
-                <w:sz w:val="20"/>
-                <w:szCs w:val="20"/>
-              </w:rPr>
-              <w:t>, SAP Labs</w:t>
+              <w:t>SAP Upscale, SAP Labs</w:t>
             </w:r>
           </w:p>
         </w:tc>
@@ -2196,23 +1706,7 @@
                 <w:sz w:val="20"/>
                 <w:szCs w:val="20"/>
               </w:rPr>
-              <w:t>Algorithms for customer behavior</w:t>
-            </w:r>
-            <w:r>
-              <w:rPr>
-                <w:rFonts w:ascii="Times New Roman" w:hAnsi="Times New Roman"/>
-                <w:sz w:val="20"/>
-                <w:szCs w:val="20"/>
-              </w:rPr>
-              <w:t>s’</w:t>
-            </w:r>
-            <w:r>
-              <w:rPr>
-                <w:rFonts w:ascii="Times New Roman" w:hAnsi="Times New Roman"/>
-                <w:sz w:val="20"/>
-                <w:szCs w:val="20"/>
-              </w:rPr>
-              <w:t xml:space="preserve"> simulation.</w:t>
+              <w:t>Algorithms for customer behaviors’ simulation.</w:t>
             </w:r>
           </w:p>
           <w:p>
@@ -2302,23 +1796,7 @@
                 <w:sz w:val="20"/>
                 <w:szCs w:val="20"/>
               </w:rPr>
-              <w:t xml:space="preserve">atent Dirichlet Allocation </w:t>
-            </w:r>
-            <w:r>
-              <w:rPr>
-                <w:rFonts w:ascii="Times New Roman" w:hAnsi="Times New Roman"/>
-                <w:sz w:val="20"/>
-                <w:szCs w:val="20"/>
-              </w:rPr>
-              <w:t>M</w:t>
-            </w:r>
-            <w:r>
-              <w:rPr>
-                <w:rFonts w:ascii="Times New Roman" w:hAnsi="Times New Roman"/>
-                <w:sz w:val="20"/>
-                <w:szCs w:val="20"/>
-              </w:rPr>
-              <w:t>odel based on the products category tree and the text feature of products.</w:t>
+              <w:t>atent Dirichlet Allocation Model based on the products category tree and the text feature of products.</w:t>
             </w:r>
           </w:p>
           <w:p>
@@ -2453,79 +1931,7 @@
                 <w:sz w:val="20"/>
                 <w:szCs w:val="20"/>
               </w:rPr>
-              <w:t xml:space="preserve"> product item</w:t>
-            </w:r>
-            <w:r>
-              <w:rPr>
-                <w:rFonts w:ascii="Times New Roman" w:hAnsi="Times New Roman"/>
-                <w:sz w:val="20"/>
-                <w:szCs w:val="20"/>
-              </w:rPr>
-              <w:t>s</w:t>
-            </w:r>
-            <w:r>
-              <w:rPr>
-                <w:rFonts w:ascii="Times New Roman" w:hAnsi="Times New Roman"/>
-                <w:sz w:val="20"/>
-                <w:szCs w:val="20"/>
-              </w:rPr>
-              <w:t xml:space="preserve"> </w:t>
-            </w:r>
-            <w:r>
-              <w:rPr>
-                <w:rFonts w:ascii="Times New Roman" w:hAnsi="Times New Roman"/>
-                <w:sz w:val="20"/>
-                <w:szCs w:val="20"/>
-              </w:rPr>
-              <w:t xml:space="preserve">for </w:t>
-            </w:r>
-            <w:r>
-              <w:rPr>
-                <w:rFonts w:ascii="Times New Roman" w:hAnsi="Times New Roman"/>
-                <w:sz w:val="20"/>
-                <w:szCs w:val="20"/>
-              </w:rPr>
-              <w:t xml:space="preserve">customers using Deep Reinforcement Learning Algorithms to reach the balance between </w:t>
-            </w:r>
-            <w:r>
-              <w:rPr>
-                <w:rFonts w:ascii="Times New Roman" w:hAnsi="Times New Roman"/>
-                <w:sz w:val="20"/>
-                <w:szCs w:val="20"/>
-              </w:rPr>
-              <w:t xml:space="preserve">gaining </w:t>
-            </w:r>
-            <w:r>
-              <w:rPr>
-                <w:rFonts w:ascii="Times New Roman" w:hAnsi="Times New Roman"/>
-                <w:sz w:val="20"/>
-                <w:szCs w:val="20"/>
-              </w:rPr>
-              <w:t>product profit</w:t>
-            </w:r>
-            <w:r>
-              <w:rPr>
-                <w:rFonts w:ascii="Times New Roman" w:hAnsi="Times New Roman"/>
-                <w:sz w:val="20"/>
-                <w:szCs w:val="20"/>
-              </w:rPr>
-              <w:t xml:space="preserve"> for mer</w:t>
-            </w:r>
-            <w:r>
-              <w:rPr>
-                <w:rFonts w:ascii="Times New Roman" w:hAnsi="Times New Roman"/>
-                <w:sz w:val="20"/>
-                <w:szCs w:val="20"/>
-              </w:rPr>
-              <w:t>chant</w:t>
-            </w:r>
-            <w:r>
-              <w:rPr>
-                <w:rFonts w:ascii="Times New Roman" w:hAnsi="Times New Roman"/>
-                <w:sz w:val="20"/>
-                <w:szCs w:val="20"/>
-              </w:rPr>
-              <w:t xml:space="preserve"> and fulfillment of customer interests based on product features and short-term customers’ behavior data.</w:t>
+              <w:t xml:space="preserve"> product items for customers using Deep Reinforcement Learning Algorithms to reach the balance between gaining product profit for merchant and fulfillment of customer interests based on product features and short-term customers’ behavior data.</w:t>
             </w:r>
           </w:p>
         </w:tc>
@@ -2685,103 +2091,8 @@
                 <w:sz w:val="20"/>
                 <w:szCs w:val="20"/>
               </w:rPr>
-              <w:t xml:space="preserve">Conducted service exception discovery </w:t>
-            </w:r>
-            <w:r>
-              <w:rPr>
-                <w:rFonts w:ascii="Times New Roman" w:hAnsi="Times New Roman"/>
-                <w:sz w:val="20"/>
-                <w:szCs w:val="20"/>
-              </w:rPr>
-              <w:t xml:space="preserve">model </w:t>
-            </w:r>
-            <w:r>
-              <w:rPr>
-                <w:rFonts w:ascii="Times New Roman" w:hAnsi="Times New Roman"/>
-                <w:sz w:val="20"/>
-                <w:szCs w:val="20"/>
-              </w:rPr>
-              <w:t xml:space="preserve">based on Multivariate Gaussian </w:t>
-            </w:r>
-            <w:r>
-              <w:rPr>
-                <w:rFonts w:ascii="Times New Roman" w:hAnsi="Times New Roman"/>
-                <w:sz w:val="20"/>
-                <w:szCs w:val="20"/>
-              </w:rPr>
-              <w:t xml:space="preserve">distribution </w:t>
-            </w:r>
-            <w:r>
-              <w:rPr>
-                <w:rFonts w:ascii="Times New Roman" w:hAnsi="Times New Roman"/>
-                <w:sz w:val="20"/>
-                <w:szCs w:val="20"/>
-              </w:rPr>
-              <w:t xml:space="preserve">and </w:t>
-            </w:r>
-            <w:r>
-              <w:rPr>
-                <w:rFonts w:ascii="Times New Roman" w:hAnsi="Times New Roman"/>
-                <w:sz w:val="20"/>
-                <w:szCs w:val="20"/>
-              </w:rPr>
-              <w:t xml:space="preserve">analyzed </w:t>
-            </w:r>
-            <w:r>
-              <w:rPr>
-                <w:rFonts w:ascii="Times New Roman" w:hAnsi="Times New Roman"/>
-                <w:sz w:val="20"/>
-                <w:szCs w:val="20"/>
-              </w:rPr>
-              <w:t>efficiency</w:t>
-            </w:r>
-            <w:r>
-              <w:rPr>
-                <w:rFonts w:ascii="Times New Roman" w:hAnsi="Times New Roman"/>
-                <w:sz w:val="20"/>
-                <w:szCs w:val="20"/>
-              </w:rPr>
-              <w:t xml:space="preserve"> </w:t>
-            </w:r>
-            <w:r>
-              <w:rPr>
-                <w:rFonts w:ascii="Times New Roman" w:hAnsi="Times New Roman"/>
-                <w:sz w:val="20"/>
-                <w:szCs w:val="20"/>
-              </w:rPr>
-              <w:t>of exception handling</w:t>
-            </w:r>
-            <w:r>
-              <w:rPr>
-                <w:rFonts w:ascii="Times New Roman" w:hAnsi="Times New Roman"/>
-                <w:sz w:val="20"/>
-                <w:szCs w:val="20"/>
-              </w:rPr>
-              <w:t xml:space="preserve"> in</w:t>
-            </w:r>
-            <w:r>
-              <w:rPr>
-                <w:rFonts w:ascii="Times New Roman" w:hAnsi="Times New Roman"/>
-                <w:sz w:val="20"/>
-                <w:szCs w:val="20"/>
-              </w:rPr>
-              <w:t xml:space="preserve"> the</w:t>
-            </w:r>
-            <w:r>
-              <w:rPr>
-                <w:rFonts w:ascii="Times New Roman" w:hAnsi="Times New Roman"/>
-                <w:sz w:val="20"/>
-                <w:szCs w:val="20"/>
-              </w:rPr>
-              <w:t xml:space="preserve"> system</w:t>
-            </w:r>
-            <w:r>
-              <w:rPr>
-                <w:rFonts w:ascii="Times New Roman" w:hAnsi="Times New Roman"/>
-                <w:sz w:val="20"/>
-                <w:szCs w:val="20"/>
-              </w:rPr>
-              <w:t>.</w:t>
+              <w:lastRenderedPageBreak/>
+              <w:t>Conducted service exception discovery model based on Multivariate Gaussian distribution and analyzed efficiency of exception handling in the system.</w:t>
             </w:r>
           </w:p>
           <w:p>
@@ -2802,7 +2113,6 @@
                 <w:sz w:val="20"/>
                 <w:szCs w:val="20"/>
               </w:rPr>
-              <w:lastRenderedPageBreak/>
               <w:t>Analyzed system bottleneck and optimized the service based on payload statistics and services’ dependency relationship.</w:t>
             </w:r>
           </w:p>
@@ -2838,7 +2148,6 @@
                 <w:sz w:val="20"/>
                 <w:szCs w:val="20"/>
               </w:rPr>
-              <w:lastRenderedPageBreak/>
               <w:t>Big data application and algorithm optimization in SAP Nanjing Innovation Center</w:t>
             </w:r>
             <w:r>
@@ -2991,15 +2300,7 @@
                 <w:sz w:val="20"/>
                 <w:szCs w:val="20"/>
               </w:rPr>
-              <w:t>Progra</w:t>
-            </w:r>
-            <w:r>
-              <w:rPr>
-                <w:rFonts w:ascii="Times New Roman" w:hAnsi="Times New Roman"/>
-                <w:sz w:val="20"/>
-                <w:szCs w:val="20"/>
-              </w:rPr>
-              <w:t>m</w:t>
+              <w:t>Program</w:t>
             </w:r>
             <w:r>
               <w:rPr>
@@ -3016,63 +2317,7 @@
                 <w:sz w:val="20"/>
                 <w:szCs w:val="20"/>
               </w:rPr>
-              <w:t xml:space="preserve"> based on Simulated Annealing Algorithm used to determine relative time scale of fossil records, and </w:t>
-            </w:r>
-            <w:r>
-              <w:rPr>
-                <w:rFonts w:ascii="Times New Roman" w:hAnsi="Times New Roman"/>
-                <w:sz w:val="20"/>
-                <w:szCs w:val="20"/>
-              </w:rPr>
-              <w:t xml:space="preserve">gave </w:t>
-            </w:r>
-            <w:r>
-              <w:rPr>
-                <w:rFonts w:ascii="Times New Roman" w:hAnsi="Times New Roman"/>
-                <w:sz w:val="20"/>
-                <w:szCs w:val="20"/>
-              </w:rPr>
-              <w:t xml:space="preserve">a parallelization proposal based on Monte Carlo sampling: </w:t>
-            </w:r>
-            <w:r>
-              <w:rPr>
-                <w:rFonts w:ascii="Times New Roman" w:hAnsi="Times New Roman"/>
-                <w:sz w:val="20"/>
-                <w:szCs w:val="20"/>
-              </w:rPr>
-              <w:t xml:space="preserve">a </w:t>
-            </w:r>
-            <w:r>
-              <w:rPr>
-                <w:rFonts w:ascii="Times New Roman" w:hAnsi="Times New Roman"/>
-                <w:sz w:val="20"/>
-                <w:szCs w:val="20"/>
-              </w:rPr>
-              <w:t xml:space="preserve">co-innovation </w:t>
-            </w:r>
-            <w:r>
-              <w:rPr>
-                <w:rFonts w:ascii="Times New Roman" w:hAnsi="Times New Roman"/>
-                <w:sz w:val="20"/>
-                <w:szCs w:val="20"/>
-              </w:rPr>
-              <w:t xml:space="preserve">project </w:t>
-            </w:r>
-            <w:r>
-              <w:rPr>
-                <w:rFonts w:ascii="Times New Roman" w:hAnsi="Times New Roman"/>
-                <w:sz w:val="20"/>
-                <w:szCs w:val="20"/>
-              </w:rPr>
-              <w:t xml:space="preserve">with </w:t>
-            </w:r>
-            <w:r>
-              <w:rPr>
-                <w:rFonts w:ascii="Times New Roman" w:hAnsi="Times New Roman"/>
-                <w:sz w:val="20"/>
-                <w:szCs w:val="20"/>
-              </w:rPr>
-              <w:t>Nanjing Institute of Geology and Paleontology</w:t>
+              <w:t xml:space="preserve"> based on Simulated Annealing Algorithm used to determine relative time scale of fossil records, and gave a parallelization proposal based on Monte Carlo sampling: a co-innovation project with Nanjing Institute of Geology and Paleontology</w:t>
             </w:r>
             <w:r>
               <w:rPr>
@@ -3118,11 +2363,43 @@
                 <w:sz w:val="20"/>
                 <w:szCs w:val="20"/>
               </w:rPr>
-              <w:t>anjing Smart Traffic Platform and led functionality implementation</w:t>
-            </w:r>
-            <w:r>
-              <w:rPr>
-                <w:rFonts w:ascii="Times New Roman" w:hAnsi="Times New Roman"/>
+              <w:t xml:space="preserve">anjing Smart Traffic Platform and led functionality implementations, including Origin-Destination analysis, city </w:t>
+            </w:r>
+            <w:r>
+              <w:rPr>
+                <w:rFonts w:ascii="Times New Roman" w:hAnsi="Times New Roman" w:hint="eastAsia"/>
+                <w:sz w:val="20"/>
+                <w:szCs w:val="20"/>
+              </w:rPr>
+              <w:t>congestion</w:t>
+            </w:r>
+            <w:r>
+              <w:rPr>
+                <w:rFonts w:ascii="Times New Roman" w:hAnsi="Times New Roman"/>
+                <w:sz w:val="20"/>
+                <w:szCs w:val="20"/>
+              </w:rPr>
+              <w:t xml:space="preserve"> analysis,</w:t>
+            </w:r>
+            <w:r>
+              <w:rPr>
+                <w:rFonts w:ascii="Times New Roman" w:hAnsi="Times New Roman" w:hint="eastAsia"/>
+                <w:sz w:val="20"/>
+                <w:szCs w:val="20"/>
+              </w:rPr>
+              <w:t xml:space="preserve"> </w:t>
+            </w:r>
+            <w:r>
+              <w:rPr>
+                <w:rFonts w:ascii="Times New Roman" w:hAnsi="Times New Roman"/>
+                <w:sz w:val="20"/>
+                <w:szCs w:val="20"/>
+              </w:rPr>
+              <w:t xml:space="preserve">dynamic traffic zone extraction, </w:t>
+            </w:r>
+            <w:r>
+              <w:rPr>
+                <w:rFonts w:ascii="Times New Roman" w:hAnsi="Times New Roman" w:hint="eastAsia"/>
                 <w:sz w:val="20"/>
                 <w:szCs w:val="20"/>
               </w:rPr>
@@ -3134,7 +2411,7 @@
                 <w:sz w:val="20"/>
                 <w:szCs w:val="20"/>
               </w:rPr>
-              <w:t xml:space="preserve">, including Origin-Destination analysis, city </w:t>
+              <w:t xml:space="preserve">hort-term </w:t>
             </w:r>
             <w:r>
               <w:rPr>
@@ -3150,95 +2427,7 @@
                 <w:sz w:val="20"/>
                 <w:szCs w:val="20"/>
               </w:rPr>
-              <w:t xml:space="preserve"> </w:t>
-            </w:r>
-            <w:r>
-              <w:rPr>
-                <w:rFonts w:ascii="Times New Roman" w:hAnsi="Times New Roman"/>
-                <w:sz w:val="20"/>
-                <w:szCs w:val="20"/>
-              </w:rPr>
-              <w:t>analysis,</w:t>
-            </w:r>
-            <w:r>
-              <w:rPr>
-                <w:rFonts w:ascii="Times New Roman" w:hAnsi="Times New Roman" w:hint="eastAsia"/>
-                <w:sz w:val="20"/>
-                <w:szCs w:val="20"/>
-              </w:rPr>
-              <w:t xml:space="preserve"> </w:t>
-            </w:r>
-            <w:r>
-              <w:rPr>
-                <w:rFonts w:ascii="Times New Roman" w:hAnsi="Times New Roman"/>
-                <w:sz w:val="20"/>
-                <w:szCs w:val="20"/>
-              </w:rPr>
-              <w:t xml:space="preserve">dynamic traffic zone extraction, </w:t>
-            </w:r>
-            <w:r>
-              <w:rPr>
-                <w:rFonts w:ascii="Times New Roman" w:hAnsi="Times New Roman" w:hint="eastAsia"/>
-                <w:sz w:val="20"/>
-                <w:szCs w:val="20"/>
-              </w:rPr>
-              <w:t>s</w:t>
-            </w:r>
-            <w:r>
-              <w:rPr>
-                <w:rFonts w:ascii="Times New Roman" w:hAnsi="Times New Roman"/>
-                <w:sz w:val="20"/>
-                <w:szCs w:val="20"/>
-              </w:rPr>
-              <w:t xml:space="preserve">hort-term </w:t>
-            </w:r>
-            <w:r>
-              <w:rPr>
-                <w:rFonts w:ascii="Times New Roman" w:hAnsi="Times New Roman" w:hint="eastAsia"/>
-                <w:sz w:val="20"/>
-                <w:szCs w:val="20"/>
-              </w:rPr>
-              <w:t>congestion</w:t>
-            </w:r>
-            <w:r>
-              <w:rPr>
-                <w:rFonts w:ascii="Times New Roman" w:hAnsi="Times New Roman"/>
-                <w:sz w:val="20"/>
-                <w:szCs w:val="20"/>
-              </w:rPr>
-              <w:t xml:space="preserve"> </w:t>
-            </w:r>
-            <w:r>
-              <w:rPr>
-                <w:rFonts w:ascii="Times New Roman" w:hAnsi="Times New Roman"/>
-                <w:sz w:val="20"/>
-                <w:szCs w:val="20"/>
-              </w:rPr>
-              <w:t xml:space="preserve">prediction, fake vehicle plate number discovery and </w:t>
-            </w:r>
-            <w:r>
-              <w:rPr>
-                <w:rFonts w:ascii="Times New Roman" w:hAnsi="Times New Roman"/>
-                <w:sz w:val="20"/>
-                <w:szCs w:val="20"/>
-              </w:rPr>
-              <w:t xml:space="preserve">prediction of missing </w:t>
-            </w:r>
-            <w:r>
-              <w:rPr>
-                <w:rFonts w:ascii="Times New Roman" w:hAnsi="Times New Roman"/>
-                <w:sz w:val="20"/>
-                <w:szCs w:val="20"/>
-              </w:rPr>
-              <w:t xml:space="preserve">digitals of </w:t>
-            </w:r>
-            <w:r>
-              <w:rPr>
-                <w:rFonts w:ascii="Times New Roman" w:hAnsi="Times New Roman"/>
-                <w:sz w:val="20"/>
-                <w:szCs w:val="20"/>
-              </w:rPr>
-              <w:t xml:space="preserve">vehicle </w:t>
+              <w:t xml:space="preserve"> prediction, fake vehicle plate number discovery and prediction of missing digitals of vehicle </w:t>
             </w:r>
             <w:r>
               <w:rPr>
@@ -3254,23 +2443,7 @@
                 <w:sz w:val="20"/>
                 <w:szCs w:val="20"/>
               </w:rPr>
-              <w:t>late</w:t>
-            </w:r>
-            <w:r>
-              <w:rPr>
-                <w:rFonts w:ascii="Times New Roman" w:hAnsi="Times New Roman"/>
-                <w:sz w:val="20"/>
-                <w:szCs w:val="20"/>
-              </w:rPr>
-              <w:t>.</w:t>
-            </w:r>
-            <w:r>
-              <w:rPr>
-                <w:rFonts w:ascii="Times New Roman" w:hAnsi="Times New Roman"/>
-                <w:sz w:val="20"/>
-                <w:szCs w:val="20"/>
-              </w:rPr>
-              <w:t xml:space="preserve"> </w:t>
+              <w:t xml:space="preserve">late. </w:t>
             </w:r>
           </w:p>
           <w:p>
@@ -3291,39 +2464,7 @@
                 <w:sz w:val="20"/>
                 <w:szCs w:val="20"/>
               </w:rPr>
-              <w:t>Analyzed public opinion</w:t>
-            </w:r>
-            <w:r>
-              <w:rPr>
-                <w:rFonts w:ascii="Times New Roman" w:hAnsi="Times New Roman"/>
-                <w:sz w:val="20"/>
-                <w:szCs w:val="20"/>
-              </w:rPr>
-              <w:t>s</w:t>
-            </w:r>
-            <w:r>
-              <w:rPr>
-                <w:rFonts w:ascii="Times New Roman" w:hAnsi="Times New Roman"/>
-                <w:sz w:val="20"/>
-                <w:szCs w:val="20"/>
-              </w:rPr>
-              <w:t xml:space="preserve"> for Nanjing 12345 hotline by leveraging multi-class classification algorithms: Multilabel K</w:t>
-            </w:r>
-            <w:r>
-              <w:rPr>
-                <w:rFonts w:ascii="Times New Roman" w:hAnsi="Times New Roman"/>
-                <w:sz w:val="20"/>
-                <w:szCs w:val="20"/>
-              </w:rPr>
-              <w:t>-</w:t>
-            </w:r>
-            <w:r>
-              <w:rPr>
-                <w:rFonts w:ascii="Times New Roman" w:hAnsi="Times New Roman"/>
-                <w:sz w:val="20"/>
-                <w:szCs w:val="20"/>
-              </w:rPr>
-              <w:t>Nearest Neighbors Algorithm based on label entropy, Euclidean distance and TF-RDF measures, Bayesian classification algorithm with add-on smoothing, Multilabel classification based on Support Vector Machines(SVM)</w:t>
+              <w:t>Analyzed public opinions for Nanjing 12345 hotline by leveraging multi-class classification algorithms: Multilabel K-Nearest Neighbors Algorithm based on label entropy, Euclidean distance and TF-RDF measures, Bayesian classification algorithm with add-on smoothing, Multilabel classification based on Support Vector Machines(SVM)</w:t>
             </w:r>
             <w:r>
               <w:rPr>
@@ -3347,63 +2488,7 @@
                 <w:sz w:val="20"/>
                 <w:szCs w:val="20"/>
               </w:rPr>
-              <w:t>xtracted critical public security events</w:t>
-            </w:r>
-            <w:r>
-              <w:rPr>
-                <w:rFonts w:ascii="Times New Roman" w:hAnsi="Times New Roman"/>
-                <w:sz w:val="20"/>
-                <w:szCs w:val="20"/>
-              </w:rPr>
-              <w:t xml:space="preserve"> based on dependency parsing and </w:t>
-            </w:r>
-            <w:r>
-              <w:rPr>
-                <w:rFonts w:ascii="Times New Roman" w:hAnsi="Times New Roman"/>
-                <w:sz w:val="20"/>
-                <w:szCs w:val="20"/>
-              </w:rPr>
-              <w:t xml:space="preserve">finished </w:t>
-            </w:r>
-            <w:r>
-              <w:rPr>
-                <w:rFonts w:ascii="Times New Roman" w:hAnsi="Times New Roman"/>
-                <w:sz w:val="20"/>
-                <w:szCs w:val="20"/>
-              </w:rPr>
-              <w:t xml:space="preserve">temporal relationship analysis for </w:t>
-            </w:r>
-            <w:r>
-              <w:rPr>
-                <w:rFonts w:ascii="Times New Roman" w:hAnsi="Times New Roman"/>
-                <w:sz w:val="20"/>
-                <w:szCs w:val="20"/>
-              </w:rPr>
-              <w:t xml:space="preserve">those events </w:t>
-            </w:r>
-            <w:r>
-              <w:rPr>
-                <w:rFonts w:ascii="Times New Roman" w:hAnsi="Times New Roman"/>
-                <w:sz w:val="20"/>
-                <w:szCs w:val="20"/>
-              </w:rPr>
-              <w:t xml:space="preserve">based on </w:t>
-            </w:r>
-            <w:r>
-              <w:rPr>
-                <w:rFonts w:ascii="Times New Roman" w:hAnsi="Times New Roman"/>
-                <w:sz w:val="20"/>
-                <w:szCs w:val="20"/>
-              </w:rPr>
-              <w:t xml:space="preserve">key </w:t>
-            </w:r>
-            <w:r>
-              <w:rPr>
-                <w:rFonts w:ascii="Times New Roman" w:hAnsi="Times New Roman"/>
-                <w:sz w:val="20"/>
-                <w:szCs w:val="20"/>
-              </w:rPr>
-              <w:t>rules.</w:t>
+              <w:t>xtracted critical public security events based on dependency parsing and finished temporal relationship analysis for those events based on key rules.</w:t>
             </w:r>
           </w:p>
           <w:p>
@@ -3440,31 +2525,7 @@
                 <w:sz w:val="20"/>
                 <w:szCs w:val="20"/>
               </w:rPr>
-              <w:t>reason out</w:t>
-            </w:r>
-            <w:r>
-              <w:rPr>
-                <w:rFonts w:ascii="Times New Roman" w:hAnsi="Times New Roman"/>
-                <w:sz w:val="20"/>
-                <w:szCs w:val="20"/>
-              </w:rPr>
-              <w:t xml:space="preserve"> event transition possibilit</w:t>
-            </w:r>
-            <w:r>
-              <w:rPr>
-                <w:rFonts w:ascii="Times New Roman" w:hAnsi="Times New Roman"/>
-                <w:sz w:val="20"/>
-                <w:szCs w:val="20"/>
-              </w:rPr>
-              <w:t>ies</w:t>
-            </w:r>
-            <w:r>
-              <w:rPr>
-                <w:rFonts w:ascii="Times New Roman" w:hAnsi="Times New Roman"/>
-                <w:sz w:val="20"/>
-                <w:szCs w:val="20"/>
-              </w:rPr>
-              <w:t xml:space="preserve"> based on </w:t>
+              <w:t xml:space="preserve">reason out event transition possibilities based on </w:t>
             </w:r>
             <w:r>
               <w:rPr>
@@ -3702,55 +2763,7 @@
                 <w:sz w:val="20"/>
                 <w:szCs w:val="20"/>
               </w:rPr>
-              <w:t>esigned and developed Business Object Description Language (BODL) and Advanced Business Scripting Language (ABSL) based on ANTLR, and integrated those two languages in</w:t>
-            </w:r>
-            <w:r>
-              <w:rPr>
-                <w:rFonts w:ascii="Times New Roman" w:hAnsi="Times New Roman"/>
-                <w:sz w:val="20"/>
-                <w:szCs w:val="20"/>
-              </w:rPr>
-              <w:t>to</w:t>
-            </w:r>
-            <w:r>
-              <w:rPr>
-                <w:rFonts w:ascii="Times New Roman" w:hAnsi="Times New Roman"/>
-                <w:sz w:val="20"/>
-                <w:szCs w:val="20"/>
-              </w:rPr>
-              <w:t xml:space="preserve"> Eclipse and Visual Studio</w:t>
-            </w:r>
-            <w:r>
-              <w:rPr>
-                <w:rFonts w:ascii="Times New Roman" w:hAnsi="Times New Roman"/>
-                <w:sz w:val="20"/>
-                <w:szCs w:val="20"/>
-              </w:rPr>
-              <w:t xml:space="preserve"> plugins</w:t>
-            </w:r>
-            <w:r>
-              <w:rPr>
-                <w:rFonts w:ascii="Times New Roman" w:hAnsi="Times New Roman"/>
-                <w:sz w:val="20"/>
-                <w:szCs w:val="20"/>
-              </w:rPr>
-              <w:t xml:space="preserve"> </w:t>
-            </w:r>
-            <w:r>
-              <w:rPr>
-                <w:rFonts w:ascii="Times New Roman" w:hAnsi="Times New Roman"/>
-                <w:sz w:val="20"/>
-                <w:szCs w:val="20"/>
-              </w:rPr>
-              <w:t>for</w:t>
-            </w:r>
-            <w:r>
-              <w:rPr>
-                <w:rFonts w:ascii="Times New Roman" w:hAnsi="Times New Roman"/>
-                <w:sz w:val="20"/>
-                <w:szCs w:val="20"/>
-              </w:rPr>
-              <w:t xml:space="preserve"> SAP Partner Development Infrastructure(PDI) tool.</w:t>
+              <w:t>esigned and developed Business Object Description Language (BODL) and Advanced Business Scripting Language (ABSL) based on ANTLR, and integrated those two languages into Eclipse and Visual Studio plugins for SAP Partner Development Infrastructure(PDI) tool.</w:t>
             </w:r>
           </w:p>
           <w:p>
@@ -3779,39 +2792,7 @@
                 <w:sz w:val="20"/>
                 <w:szCs w:val="20"/>
               </w:rPr>
-              <w:t xml:space="preserve">ntegrated Visual Studio plugins and visual editor of User Interface (UI) </w:t>
-            </w:r>
-            <w:r>
-              <w:rPr>
-                <w:rFonts w:ascii="Times New Roman" w:hAnsi="Times New Roman"/>
-                <w:sz w:val="20"/>
-                <w:szCs w:val="20"/>
-              </w:rPr>
-              <w:t xml:space="preserve">by </w:t>
-            </w:r>
-            <w:r>
-              <w:rPr>
-                <w:rFonts w:ascii="Times New Roman" w:hAnsi="Times New Roman"/>
-                <w:sz w:val="20"/>
-                <w:szCs w:val="20"/>
-              </w:rPr>
-              <w:t>a</w:t>
-            </w:r>
-            <w:r>
-              <w:rPr>
-                <w:rFonts w:ascii="Times New Roman" w:hAnsi="Times New Roman"/>
-                <w:sz w:val="20"/>
-                <w:szCs w:val="20"/>
-              </w:rPr>
-              <w:t xml:space="preserve">n across-AppDomain communication framework that also guarantee the process security via </w:t>
-            </w:r>
-            <w:r>
-              <w:rPr>
-                <w:rFonts w:ascii="Times New Roman" w:hAnsi="Times New Roman"/>
-                <w:sz w:val="20"/>
-                <w:szCs w:val="20"/>
-              </w:rPr>
-              <w:t xml:space="preserve">.Net </w:t>
+              <w:t xml:space="preserve">ntegrated Visual Studio plugins and visual editor of User Interface (UI) by an across-AppDomain communication framework that also guarantee the process security via .Net </w:t>
             </w:r>
             <w:r>
               <w:rPr>
@@ -3922,39 +2903,7 @@
                 <w:sz w:val="20"/>
                 <w:szCs w:val="20"/>
               </w:rPr>
-              <w:t>Microsoft Innovation Cup</w:t>
-            </w:r>
-            <w:r>
-              <w:rPr>
-                <w:rFonts w:ascii="Times New Roman" w:hAnsi="Times New Roman"/>
-                <w:sz w:val="20"/>
-                <w:szCs w:val="20"/>
-              </w:rPr>
-              <w:t xml:space="preserve"> </w:t>
-            </w:r>
-            <w:r>
-              <w:rPr>
-                <w:rFonts w:ascii="Times New Roman" w:hAnsi="Times New Roman"/>
-                <w:sz w:val="20"/>
-                <w:szCs w:val="20"/>
-              </w:rPr>
-              <w:t>-</w:t>
-            </w:r>
-            <w:r>
-              <w:rPr>
-                <w:rFonts w:ascii="Times New Roman" w:hAnsi="Times New Roman"/>
-                <w:sz w:val="20"/>
-                <w:szCs w:val="20"/>
-              </w:rPr>
-              <w:t xml:space="preserve"> </w:t>
-            </w:r>
-            <w:r>
-              <w:rPr>
-                <w:rFonts w:ascii="Times New Roman" w:hAnsi="Times New Roman"/>
-                <w:sz w:val="20"/>
-                <w:szCs w:val="20"/>
-              </w:rPr>
-              <w:t>SALT, The school team</w:t>
+              <w:t>Microsoft Innovation Cup - SALT, The school team</w:t>
             </w:r>
             <w:r>
               <w:rPr>
@@ -4817,48 +3766,12 @@
             </w:hyperlink>
           </w:p>
         </w:tc>
-        <w:bookmarkEnd w:id="0"/>
-        <w:bookmarkEnd w:id="1"/>
-        <w:bookmarkEnd w:id="2"/>
-        <w:bookmarkEnd w:id="3"/>
-        <w:bookmarkEnd w:id="4"/>
       </w:tr>
     </w:tbl>
     <w:p>
       <w:pPr>
-        <w:pStyle w:val="11"/>
-        <w:ind w:firstLineChars="0" w:firstLine="0"/>
-        <w:jc w:val="left"/>
-        <w:rPr>
-          <w:del w:id="7" w:author="丁 磊" w:date="2022-10-09T11:32:00Z"/>
-          <w:rFonts w:ascii="Times New Roman" w:hAnsi="Times New Roman"/>
-          <w:b/>
-          <w:sz w:val="24"/>
-          <w:szCs w:val="24"/>
-        </w:rPr>
-      </w:pPr>
-    </w:p>
-    <w:p>
-      <w:pPr>
         <w:widowControl/>
         <w:jc w:val="left"/>
-        <w:rPr>
-          <w:del w:id="8" w:author="丁 磊" w:date="2022-10-09T11:32:00Z"/>
-        </w:rPr>
-      </w:pPr>
-      <w:del w:id="9" w:author="丁 磊" w:date="2022-10-09T11:32:00Z">
-        <w:r>
-          <w:br w:type="page"/>
-        </w:r>
-      </w:del>
-    </w:p>
-    <w:p>
-      <w:pPr>
-        <w:widowControl/>
-        <w:jc w:val="left"/>
-        <w:pPrChange w:id="10" w:author="丁 磊" w:date="2022-10-09T11:32:00Z">
-          <w:pPr/>
-        </w:pPrChange>
       </w:pPr>
     </w:p>
     <w:sectPr>
@@ -5040,19 +3953,7 @@
         <w:rPr>
           <w:rFonts w:ascii="Times New Roman" w:hAnsi="Times New Roman"/>
         </w:rPr>
-        <w:t>It’s my private GitHub repository. Once need</w:t>
-      </w:r>
-      <w:r>
-        <w:rPr>
-          <w:rFonts w:ascii="Times New Roman" w:hAnsi="Times New Roman"/>
-        </w:rPr>
-        <w:t xml:space="preserve"> to</w:t>
-      </w:r>
-      <w:r>
-        <w:rPr>
-          <w:rFonts w:ascii="Times New Roman" w:hAnsi="Times New Roman"/>
-        </w:rPr>
-        <w:t xml:space="preserve"> access, please contact me with email</w:t>
+        <w:t>It’s my private GitHub repository. Once need to access, please contact me with email</w:t>
       </w:r>
     </w:p>
   </w:footnote>
@@ -5863,14 +4764,6 @@
     <w:abstractNumId w:val="3"/>
   </w:num>
 </w:numbering>
-</file>
-
-<file path=word/people.xml><?xml version="1.0" encoding="utf-8"?>
-<w15:people xmlns:wpc="http://schemas.microsoft.com/office/word/2010/wordprocessingCanvas" xmlns:cx="http://schemas.microsoft.com/office/drawing/2014/chartex" xmlns:cx1="http://schemas.microsoft.com/office/drawing/2015/9/8/chartex" xmlns:cx2="http://schemas.microsoft.com/office/drawing/2015/10/21/chartex" xmlns:cx3="http://schemas.microsoft.com/office/drawing/2016/5/9/chartex" xmlns:cx4="http://schemas.microsoft.com/office/drawing/2016/5/10/chartex" xmlns:cx5="http://schemas.microsoft.com/office/drawing/2016/5/11/chartex" xmlns:cx6="http://schemas.microsoft.com/office/drawing/2016/5/12/chartex" xmlns:cx7="http://schemas.microsoft.com/office/drawing/2016/5/13/chartex" xmlns:cx8="http://schemas.microsoft.com/office/drawing/2016/5/14/chartex" xmlns:mc="http://schemas.openxmlformats.org/markup-compatibility/2006" xmlns:aink="http://schemas.microsoft.com/office/drawing/2016/ink" xmlns:am3d="http://schemas.microsoft.com/office/drawing/2017/model3d" xmlns:o="urn:schemas-microsoft-com:office:office" xmlns:r="http://schemas.openxmlformats.org/officeDocument/2006/relationships" xmlns:m="http://schemas.openxmlformats.org/officeDocument/2006/math" xmlns:v="urn:schemas-microsoft-com:vml" xmlns:wp14="http://schemas.microsoft.com/office/word/2010/wordprocessingDrawing" xmlns:wp="http://schemas.openxmlformats.org/drawingml/2006/wordprocessingDrawing" xmlns:w10="urn:schemas-microsoft-com:office:word" xmlns:w="http://schemas.openxmlformats.org/wordprocessingml/2006/main" xmlns:w14="http://schemas.microsoft.com/office/word/2010/wordml" xmlns:w15="http://schemas.microsoft.com/office/word/2012/wordml" xmlns:w16cex="http://schemas.microsoft.com/office/word/2018/wordml/cex" xmlns:w16cid="http://schemas.microsoft.com/office/word/2016/wordml/cid" xmlns:w16="http://schemas.microsoft.com/office/word/2018/wordml" xmlns:w16se="http://schemas.microsoft.com/office/word/2015/wordml/symex" xmlns:wpg="http://schemas.microsoft.com/office/word/2010/wordprocessingGroup" xmlns:wpi="http://schemas.microsoft.com/office/word/2010/wordprocessingInk" xmlns:wne="http://schemas.microsoft.com/office/word/2006/wordml" xmlns:wps="http://schemas.microsoft.com/office/word/2010/wordprocessingShape" mc:Ignorable="w14 w15 w16se w16cid w16 w16cex wp14">
-  <w15:person w15:author="丁 磊">
-    <w15:presenceInfo w15:providerId="Windows Live" w15:userId="43c7c9b51204e220"/>
-  </w15:person>
-</w15:people>
 </file>
 
 <file path=word/styles.xml><?xml version="1.0" encoding="utf-8"?>
@@ -7227,6 +6120,10 @@
 </file>
 
 <file path=customXml/item1.xml><?xml version="1.0" encoding="utf-8"?>
+<b:Sources xmlns:b="http://schemas.openxmlformats.org/officeDocument/2006/bibliography" xmlns="http://schemas.openxmlformats.org/officeDocument/2006/bibliography" SelectedStyle="/IEEE2006OfficeOnline.xsl" StyleName="IEEE" Version="2006"/>
+</file>
+
+<file path=customXml/item2.xml><?xml version="1.0" encoding="utf-8"?>
 <s:customData xmlns="http://www.wps.cn/officeDocument/2013/wpsCustomData" xmlns:s="http://www.wps.cn/officeDocument/2013/wpsCustomData">
   <customSectProps>
     <customSectPr/>
@@ -7234,23 +6131,19 @@
 </s:customData>
 </file>
 
-<file path=customXml/item2.xml><?xml version="1.0" encoding="utf-8"?>
-<b:Sources xmlns:b="http://schemas.openxmlformats.org/officeDocument/2006/bibliography" xmlns="http://schemas.openxmlformats.org/officeDocument/2006/bibliography" SelectedStyle="/IEEE2006OfficeOnline.xsl" StyleName="IEEE" Version="2006"/>
+<file path=customXml/itemProps1.xml><?xml version="1.0" encoding="utf-8"?>
+<ds:datastoreItem xmlns:ds="http://schemas.openxmlformats.org/officeDocument/2006/customXml" ds:itemID="{FE9F58BE-3971-A542-8BAB-68A7A00B6299}">
+  <ds:schemaRefs>
+    <ds:schemaRef ds:uri="http://schemas.openxmlformats.org/officeDocument/2006/bibliography"/>
+  </ds:schemaRefs>
+</ds:datastoreItem>
 </file>
 
-<file path=customXml/itemProps1.xml><?xml version="1.0" encoding="utf-8"?>
+<file path=customXml/itemProps2.xml><?xml version="1.0" encoding="utf-8"?>
 <ds:datastoreItem xmlns:ds="http://schemas.openxmlformats.org/officeDocument/2006/customXml" ds:itemID="{B1977F7D-205B-4081-913C-38D41E755F92}">
   <ds:schemaRefs>
     <ds:schemaRef ds:uri="http://www.wps.cn/officeDocument/2013/wpsCustomData"/>
     <ds:schemaRef ds:uri="http://www.w3.org/2000/xmlns/"/>
   </ds:schemaRefs>
 </ds:datastoreItem>
-</file>
-
-<file path=customXml/itemProps2.xml><?xml version="1.0" encoding="utf-8"?>
-<ds:datastoreItem xmlns:ds="http://schemas.openxmlformats.org/officeDocument/2006/customXml" ds:itemID="{FE9F58BE-3971-A542-8BAB-68A7A00B6299}">
-  <ds:schemaRefs>
-    <ds:schemaRef ds:uri="http://schemas.openxmlformats.org/officeDocument/2006/bibliography"/>
-  </ds:schemaRefs>
-</ds:datastoreItem>
 </file>
</xml_diff>

<commit_message>
orlando - for updates of implementation
</commit_message>
<xml_diff>
--- a/home/orlando_ding_cv_english_v1.2.5.docx
+++ b/home/orlando_ding_cv_english_v1.2.5.docx
@@ -129,16 +129,7 @@
           <w:sz w:val="24"/>
           <w:szCs w:val="24"/>
         </w:rPr>
-        <w:t>+1 408 219 4062/</w:t>
-      </w:r>
-      <w:r>
-        <w:rPr>
-          <w:rFonts w:ascii="Times New Roman" w:hAnsi="Times New Roman"/>
-          <w:bCs/>
-          <w:sz w:val="24"/>
-          <w:szCs w:val="24"/>
-        </w:rPr>
-        <w:t>+8613880669486</w:t>
+        <w:t>+1 408 219 4062</w:t>
       </w:r>
     </w:p>
     <w:p>
@@ -376,15 +367,7 @@
                 <w:sz w:val="20"/>
                 <w:szCs w:val="20"/>
               </w:rPr>
-              <w:t>Computer</w:t>
-            </w:r>
-            <w:r>
-              <w:rPr>
-                <w:rFonts w:ascii="Times New Roman" w:hAnsi="Times New Roman"/>
-                <w:sz w:val="20"/>
-                <w:szCs w:val="20"/>
-              </w:rPr>
-              <w:t xml:space="preserve"> Science Ph.D.</w:t>
+              <w:t>Ph.D.</w:t>
             </w:r>
             <w:r>
               <w:rPr>
@@ -401,6 +384,22 @@
                 <w:szCs w:val="20"/>
               </w:rPr>
               <w:t>Machine Learning</w:t>
+            </w:r>
+            <w:r>
+              <w:rPr>
+                <w:rFonts w:ascii="Times New Roman" w:hAnsi="Times New Roman"/>
+                <w:sz w:val="20"/>
+                <w:szCs w:val="20"/>
+              </w:rPr>
+              <w:t xml:space="preserve">, </w:t>
+            </w:r>
+            <w:r>
+              <w:rPr>
+                <w:rFonts w:ascii="Times New Roman" w:hAnsi="Times New Roman"/>
+                <w:sz w:val="20"/>
+                <w:szCs w:val="20"/>
+              </w:rPr>
+              <w:t>Computer Science</w:t>
             </w:r>
           </w:p>
         </w:tc>
@@ -464,7 +463,7 @@
             <w:pPr>
               <w:jc w:val="left"/>
               <w:rPr>
-                <w:rFonts w:ascii="Times New Roman" w:hAnsi="Times New Roman" w:hint="eastAsia"/>
+                <w:rFonts w:ascii="Times New Roman" w:hAnsi="Times New Roman"/>
                 <w:sz w:val="20"/>
                 <w:szCs w:val="20"/>
               </w:rPr>
@@ -498,7 +497,7 @@
             <w:pPr>
               <w:jc w:val="right"/>
               <w:rPr>
-                <w:rFonts w:ascii="Times New Roman" w:hAnsi="Times New Roman" w:hint="eastAsia"/>
+                <w:rFonts w:ascii="Times New Roman" w:hAnsi="Times New Roman"/>
                 <w:sz w:val="20"/>
                 <w:szCs w:val="20"/>
               </w:rPr>
@@ -543,7 +542,7 @@
             <w:pPr>
               <w:jc w:val="left"/>
               <w:rPr>
-                <w:rFonts w:ascii="Times New Roman" w:hAnsi="Times New Roman" w:hint="eastAsia"/>
+                <w:rFonts w:ascii="Times New Roman" w:hAnsi="Times New Roman"/>
                 <w:sz w:val="20"/>
                 <w:szCs w:val="20"/>
               </w:rPr>
@@ -607,7 +606,7 @@
             <w:pPr>
               <w:jc w:val="right"/>
               <w:rPr>
-                <w:rFonts w:ascii="Times New Roman" w:hAnsi="Times New Roman" w:hint="eastAsia"/>
+                <w:rFonts w:ascii="Times New Roman" w:hAnsi="Times New Roman"/>
                 <w:sz w:val="20"/>
                 <w:szCs w:val="20"/>
               </w:rPr>

</xml_diff>